<commit_message>
First classification tree added
</commit_message>
<xml_diff>
--- a/Colombia.docx
+++ b/Colombia.docx
@@ -1859,7 +1859,7 @@
       </w:pPr>
       <w:bookmarkStart w:id="35" w:name="logistic-regression"/>
       <w:r>
-        <w:t xml:space="preserve">Logistic regression**</w:t>
+        <w:t xml:space="preserve">Logistic regression</w:t>
       </w:r>
       <w:bookmarkEnd w:id="35"/>
     </w:p>
@@ -2228,11 +2228,719 @@
       <w:pPr>
         <w:pStyle w:val="Heading2"/>
       </w:pPr>
-      <w:bookmarkStart w:id="36" w:name="to-be-continued"/>
-      <w:r>
-        <w:t xml:space="preserve">TO BE CONTINUED…</w:t>
+      <w:bookmarkStart w:id="36" w:name="classification-tree"/>
+      <w:r>
+        <w:t xml:space="preserve">Classification Tree</w:t>
       </w:r>
       <w:bookmarkEnd w:id="36"/>
+    </w:p>
+    <w:p>
+      <w:pPr>
+        <w:pStyle w:val="SourceCode"/>
+      </w:pPr>
+      <w:r>
+        <w:rPr>
+          <w:rStyle w:val="KeywordTok"/>
+        </w:rPr>
+        <w:t xml:space="preserve">library</w:t>
+      </w:r>
+      <w:r>
+        <w:rPr>
+          <w:rStyle w:val="NormalTok"/>
+        </w:rPr>
+        <w:t xml:space="preserve">(tree)</w:t>
+      </w:r>
+    </w:p>
+    <w:p>
+      <w:pPr>
+        <w:pStyle w:val="SourceCode"/>
+      </w:pPr>
+      <w:r>
+        <w:rPr>
+          <w:rStyle w:val="VerbatimChar"/>
+        </w:rPr>
+        <w:t xml:space="preserve">## Warning: package 'tree' was built under R version 3.6.2</w:t>
+      </w:r>
+    </w:p>
+    <w:p>
+      <w:pPr>
+        <w:pStyle w:val="SourceCode"/>
+      </w:pPr>
+      <w:r>
+        <w:rPr>
+          <w:rStyle w:val="VerbatimChar"/>
+        </w:rPr>
+        <w:t xml:space="preserve">## Registered S3 method overwritten by 'tree':</w:t>
+      </w:r>
+      <w:r>
+        <w:br/>
+      </w:r>
+      <w:r>
+        <w:rPr>
+          <w:rStyle w:val="VerbatimChar"/>
+        </w:rPr>
+        <w:t xml:space="preserve">##   method     from</w:t>
+      </w:r>
+      <w:r>
+        <w:br/>
+      </w:r>
+      <w:r>
+        <w:rPr>
+          <w:rStyle w:val="VerbatimChar"/>
+        </w:rPr>
+        <w:t xml:space="preserve">##   print.tree cli</w:t>
+      </w:r>
+    </w:p>
+    <w:p>
+      <w:pPr>
+        <w:pStyle w:val="SourceCode"/>
+      </w:pPr>
+      <w:r>
+        <w:rPr>
+          <w:rStyle w:val="KeywordTok"/>
+        </w:rPr>
+        <w:t xml:space="preserve">set.seed</w:t>
+      </w:r>
+      <w:r>
+        <w:rPr>
+          <w:rStyle w:val="NormalTok"/>
+        </w:rPr>
+        <w:t xml:space="preserve">(</w:t>
+      </w:r>
+      <w:r>
+        <w:rPr>
+          <w:rStyle w:val="DecValTok"/>
+        </w:rPr>
+        <w:t xml:space="preserve">1</w:t>
+      </w:r>
+      <w:r>
+        <w:rPr>
+          <w:rStyle w:val="NormalTok"/>
+        </w:rPr>
+        <w:t xml:space="preserve">)</w:t>
+      </w:r>
+      <w:r>
+        <w:br/>
+      </w:r>
+      <w:r>
+        <w:rPr>
+          <w:rStyle w:val="NormalTok"/>
+        </w:rPr>
+        <w:t xml:space="preserve">traindata</w:t>
+      </w:r>
+      <w:r>
+        <w:rPr>
+          <w:rStyle w:val="OperatorTok"/>
+        </w:rPr>
+        <w:t xml:space="preserve">$</w:t>
+      </w:r>
+      <w:r>
+        <w:rPr>
+          <w:rStyle w:val="NormalTok"/>
+        </w:rPr>
+        <w:t xml:space="preserve">voteabove50=</w:t>
+      </w:r>
+      <w:r>
+        <w:rPr>
+          <w:rStyle w:val="KeywordTok"/>
+        </w:rPr>
+        <w:t xml:space="preserve">factor</w:t>
+      </w:r>
+      <w:r>
+        <w:rPr>
+          <w:rStyle w:val="NormalTok"/>
+        </w:rPr>
+        <w:t xml:space="preserve">(traindata</w:t>
+      </w:r>
+      <w:r>
+        <w:rPr>
+          <w:rStyle w:val="OperatorTok"/>
+        </w:rPr>
+        <w:t xml:space="preserve">$</w:t>
+      </w:r>
+      <w:r>
+        <w:rPr>
+          <w:rStyle w:val="NormalTok"/>
+        </w:rPr>
+        <w:t xml:space="preserve">voteabove50)</w:t>
+      </w:r>
+      <w:r>
+        <w:br/>
+      </w:r>
+      <w:r>
+        <w:rPr>
+          <w:rStyle w:val="NormalTok"/>
+        </w:rPr>
+        <w:t xml:space="preserve">testdata</w:t>
+      </w:r>
+      <w:r>
+        <w:rPr>
+          <w:rStyle w:val="OperatorTok"/>
+        </w:rPr>
+        <w:t xml:space="preserve">$</w:t>
+      </w:r>
+      <w:r>
+        <w:rPr>
+          <w:rStyle w:val="NormalTok"/>
+        </w:rPr>
+        <w:t xml:space="preserve">voteabove50=</w:t>
+      </w:r>
+      <w:r>
+        <w:rPr>
+          <w:rStyle w:val="KeywordTok"/>
+        </w:rPr>
+        <w:t xml:space="preserve">factor</w:t>
+      </w:r>
+      <w:r>
+        <w:rPr>
+          <w:rStyle w:val="NormalTok"/>
+        </w:rPr>
+        <w:t xml:space="preserve">(testdata</w:t>
+      </w:r>
+      <w:r>
+        <w:rPr>
+          <w:rStyle w:val="OperatorTok"/>
+        </w:rPr>
+        <w:t xml:space="preserve">$</w:t>
+      </w:r>
+      <w:r>
+        <w:rPr>
+          <w:rStyle w:val="NormalTok"/>
+        </w:rPr>
+        <w:t xml:space="preserve">voteabove50)</w:t>
+      </w:r>
+      <w:r>
+        <w:br/>
+      </w:r>
+      <w:r>
+        <w:br/>
+      </w:r>
+      <w:r>
+        <w:rPr>
+          <w:rStyle w:val="NormalTok"/>
+        </w:rPr>
+        <w:t xml:space="preserve">traintree &lt;-</w:t>
+      </w:r>
+      <w:r>
+        <w:rPr>
+          <w:rStyle w:val="StringTok"/>
+        </w:rPr>
+        <w:t xml:space="preserve"> </w:t>
+      </w:r>
+      <w:r>
+        <w:rPr>
+          <w:rStyle w:val="KeywordTok"/>
+        </w:rPr>
+        <w:t xml:space="preserve">tree</w:t>
+      </w:r>
+      <w:r>
+        <w:rPr>
+          <w:rStyle w:val="NormalTok"/>
+        </w:rPr>
+        <w:t xml:space="preserve">(voteabove50</w:t>
+      </w:r>
+      <w:r>
+        <w:rPr>
+          <w:rStyle w:val="OperatorTok"/>
+        </w:rPr>
+        <w:t xml:space="preserve">~</w:t>
+      </w:r>
+      <w:r>
+        <w:rPr>
+          <w:rStyle w:val="NormalTok"/>
+        </w:rPr>
+        <w:t xml:space="preserve">ConflictIndex</w:t>
+      </w:r>
+      <w:r>
+        <w:rPr>
+          <w:rStyle w:val="OperatorTok"/>
+        </w:rPr>
+        <w:t xml:space="preserve">+</w:t>
+      </w:r>
+      <w:r>
+        <w:rPr>
+          <w:rStyle w:val="NormalTok"/>
+        </w:rPr>
+        <w:t xml:space="preserve">Population</w:t>
+      </w:r>
+      <w:r>
+        <w:rPr>
+          <w:rStyle w:val="OperatorTok"/>
+        </w:rPr>
+        <w:t xml:space="preserve">+</w:t>
+      </w:r>
+      <w:r>
+        <w:rPr>
+          <w:rStyle w:val="NormalTok"/>
+        </w:rPr>
+        <w:t xml:space="preserve">PovertyIndex2013,</w:t>
+      </w:r>
+      <w:r>
+        <w:rPr>
+          <w:rStyle w:val="DataTypeTok"/>
+        </w:rPr>
+        <w:t xml:space="preserve">data=</w:t>
+      </w:r>
+      <w:r>
+        <w:rPr>
+          <w:rStyle w:val="NormalTok"/>
+        </w:rPr>
+        <w:t xml:space="preserve">traindata)</w:t>
+      </w:r>
+      <w:r>
+        <w:br/>
+      </w:r>
+      <w:r>
+        <w:rPr>
+          <w:rStyle w:val="KeywordTok"/>
+        </w:rPr>
+        <w:t xml:space="preserve">summary</w:t>
+      </w:r>
+      <w:r>
+        <w:rPr>
+          <w:rStyle w:val="NormalTok"/>
+        </w:rPr>
+        <w:t xml:space="preserve">(traintree)</w:t>
+      </w:r>
+    </w:p>
+    <w:p>
+      <w:pPr>
+        <w:pStyle w:val="SourceCode"/>
+      </w:pPr>
+      <w:r>
+        <w:rPr>
+          <w:rStyle w:val="VerbatimChar"/>
+        </w:rPr>
+        <w:t xml:space="preserve">## </w:t>
+      </w:r>
+      <w:r>
+        <w:br/>
+      </w:r>
+      <w:r>
+        <w:rPr>
+          <w:rStyle w:val="VerbatimChar"/>
+        </w:rPr>
+        <w:t xml:space="preserve">## Classification tree:</w:t>
+      </w:r>
+      <w:r>
+        <w:br/>
+      </w:r>
+      <w:r>
+        <w:rPr>
+          <w:rStyle w:val="VerbatimChar"/>
+        </w:rPr>
+        <w:t xml:space="preserve">## tree(formula = voteabove50 ~ ConflictIndex + Population + PovertyIndex2013, </w:t>
+      </w:r>
+      <w:r>
+        <w:br/>
+      </w:r>
+      <w:r>
+        <w:rPr>
+          <w:rStyle w:val="VerbatimChar"/>
+        </w:rPr>
+        <w:t xml:space="preserve">##     data = traindata)</w:t>
+      </w:r>
+      <w:r>
+        <w:br/>
+      </w:r>
+      <w:r>
+        <w:rPr>
+          <w:rStyle w:val="VerbatimChar"/>
+        </w:rPr>
+        <w:t xml:space="preserve">## Number of terminal nodes:  11 </w:t>
+      </w:r>
+      <w:r>
+        <w:br/>
+      </w:r>
+      <w:r>
+        <w:rPr>
+          <w:rStyle w:val="VerbatimChar"/>
+        </w:rPr>
+        <w:t xml:space="preserve">## Residual mean deviance:  1.095 = 218.9 / 200 </w:t>
+      </w:r>
+      <w:r>
+        <w:br/>
+      </w:r>
+      <w:r>
+        <w:rPr>
+          <w:rStyle w:val="VerbatimChar"/>
+        </w:rPr>
+        <w:t xml:space="preserve">## Misclassification error rate: 0.3365 = 71 / 211</w:t>
+      </w:r>
+    </w:p>
+    <w:p>
+      <w:pPr>
+        <w:pStyle w:val="SourceCode"/>
+      </w:pPr>
+      <w:r>
+        <w:rPr>
+          <w:rStyle w:val="KeywordTok"/>
+        </w:rPr>
+        <w:t xml:space="preserve">plot</w:t>
+      </w:r>
+      <w:r>
+        <w:rPr>
+          <w:rStyle w:val="NormalTok"/>
+        </w:rPr>
+        <w:t xml:space="preserve">(traintree)</w:t>
+      </w:r>
+      <w:r>
+        <w:br/>
+      </w:r>
+      <w:r>
+        <w:rPr>
+          <w:rStyle w:val="KeywordTok"/>
+        </w:rPr>
+        <w:t xml:space="preserve">text</w:t>
+      </w:r>
+      <w:r>
+        <w:rPr>
+          <w:rStyle w:val="NormalTok"/>
+        </w:rPr>
+        <w:t xml:space="preserve">(traintree, </w:t>
+      </w:r>
+      <w:r>
+        <w:rPr>
+          <w:rStyle w:val="DataTypeTok"/>
+        </w:rPr>
+        <w:t xml:space="preserve">pretty=</w:t>
+      </w:r>
+      <w:r>
+        <w:rPr>
+          <w:rStyle w:val="DecValTok"/>
+        </w:rPr>
+        <w:t xml:space="preserve">1</w:t>
+      </w:r>
+      <w:r>
+        <w:rPr>
+          <w:rStyle w:val="NormalTok"/>
+        </w:rPr>
+        <w:t xml:space="preserve">, </w:t>
+      </w:r>
+      <w:r>
+        <w:rPr>
+          <w:rStyle w:val="DataTypeTok"/>
+        </w:rPr>
+        <w:t xml:space="preserve">cex=</w:t>
+      </w:r>
+      <w:r>
+        <w:rPr>
+          <w:rStyle w:val="FloatTok"/>
+        </w:rPr>
+        <w:t xml:space="preserve">0.5</w:t>
+      </w:r>
+      <w:r>
+        <w:rPr>
+          <w:rStyle w:val="NormalTok"/>
+        </w:rPr>
+        <w:t xml:space="preserve">)</w:t>
+      </w:r>
+    </w:p>
+    <w:p>
+      <w:pPr>
+        <w:pStyle w:val="FirstParagraph"/>
+      </w:pPr>
+      <w:r>
+        <w:drawing>
+          <wp:inline>
+            <wp:extent cx="4620126" cy="3696101"/>
+            <wp:effectExtent b="0" l="0" r="0" t="0"/>
+            <wp:docPr descr="" title="" id="1" name="Picture"/>
+            <a:graphic>
+              <a:graphicData uri="http://schemas.openxmlformats.org/drawingml/2006/picture">
+                <pic:pic>
+                  <pic:nvPicPr>
+                    <pic:cNvPr descr="Colombia_files/figure-docx/unnamed-chunk-17-1.png" id="0" name="Picture"/>
+                    <pic:cNvPicPr>
+                      <a:picLocks noChangeArrowheads="1" noChangeAspect="1"/>
+                    </pic:cNvPicPr>
+                  </pic:nvPicPr>
+                  <pic:blipFill>
+                    <a:blip r:embed="rId37"/>
+                    <a:stretch>
+                      <a:fillRect/>
+                    </a:stretch>
+                  </pic:blipFill>
+                  <pic:spPr bwMode="auto">
+                    <a:xfrm>
+                      <a:off x="0" y="0"/>
+                      <a:ext cx="4620126" cy="3696101"/>
+                    </a:xfrm>
+                    <a:prstGeom prst="rect">
+                      <a:avLst/>
+                    </a:prstGeom>
+                    <a:noFill/>
+                    <a:ln w="9525">
+                      <a:noFill/>
+                      <a:headEnd/>
+                      <a:tailEnd/>
+                    </a:ln>
+                  </pic:spPr>
+                </pic:pic>
+              </a:graphicData>
+            </a:graphic>
+          </wp:inline>
+        </w:drawing>
+      </w:r>
+    </w:p>
+    <w:p>
+      <w:pPr>
+        <w:pStyle w:val="SourceCode"/>
+      </w:pPr>
+      <w:r>
+        <w:rPr>
+          <w:rStyle w:val="KeywordTok"/>
+        </w:rPr>
+        <w:t xml:space="preserve">set.seed</w:t>
+      </w:r>
+      <w:r>
+        <w:rPr>
+          <w:rStyle w:val="NormalTok"/>
+        </w:rPr>
+        <w:t xml:space="preserve">(</w:t>
+      </w:r>
+      <w:r>
+        <w:rPr>
+          <w:rStyle w:val="DecValTok"/>
+        </w:rPr>
+        <w:t xml:space="preserve">1</w:t>
+      </w:r>
+      <w:r>
+        <w:rPr>
+          <w:rStyle w:val="NormalTok"/>
+        </w:rPr>
+        <w:t xml:space="preserve">)</w:t>
+      </w:r>
+      <w:r>
+        <w:br/>
+      </w:r>
+      <w:r>
+        <w:rPr>
+          <w:rStyle w:val="NormalTok"/>
+        </w:rPr>
+        <w:t xml:space="preserve">tree.pred.test &lt;-</w:t>
+      </w:r>
+      <w:r>
+        <w:rPr>
+          <w:rStyle w:val="StringTok"/>
+        </w:rPr>
+        <w:t xml:space="preserve"> </w:t>
+      </w:r>
+      <w:r>
+        <w:rPr>
+          <w:rStyle w:val="KeywordTok"/>
+        </w:rPr>
+        <w:t xml:space="preserve">predict</w:t>
+      </w:r>
+      <w:r>
+        <w:rPr>
+          <w:rStyle w:val="NormalTok"/>
+        </w:rPr>
+        <w:t xml:space="preserve">(traintree, testdata, </w:t>
+      </w:r>
+      <w:r>
+        <w:rPr>
+          <w:rStyle w:val="DataTypeTok"/>
+        </w:rPr>
+        <w:t xml:space="preserve">type=</w:t>
+      </w:r>
+      <w:r>
+        <w:rPr>
+          <w:rStyle w:val="StringTok"/>
+        </w:rPr>
+        <w:t xml:space="preserve">"class"</w:t>
+      </w:r>
+      <w:r>
+        <w:rPr>
+          <w:rStyle w:val="NormalTok"/>
+        </w:rPr>
+        <w:t xml:space="preserve">)</w:t>
+      </w:r>
+      <w:r>
+        <w:br/>
+      </w:r>
+      <w:r>
+        <w:rPr>
+          <w:rStyle w:val="KeywordTok"/>
+        </w:rPr>
+        <w:t xml:space="preserve">table</w:t>
+      </w:r>
+      <w:r>
+        <w:rPr>
+          <w:rStyle w:val="NormalTok"/>
+        </w:rPr>
+        <w:t xml:space="preserve">(</w:t>
+      </w:r>
+      <w:r>
+        <w:rPr>
+          <w:rStyle w:val="DataTypeTok"/>
+        </w:rPr>
+        <w:t xml:space="preserve">Prediction=</w:t>
+      </w:r>
+      <w:r>
+        <w:rPr>
+          <w:rStyle w:val="NormalTok"/>
+        </w:rPr>
+        <w:t xml:space="preserve">tree.pred.test,</w:t>
+      </w:r>
+      <w:r>
+        <w:rPr>
+          <w:rStyle w:val="DataTypeTok"/>
+        </w:rPr>
+        <w:t xml:space="preserve">Reality=</w:t>
+      </w:r>
+      <w:r>
+        <w:rPr>
+          <w:rStyle w:val="NormalTok"/>
+        </w:rPr>
+        <w:t xml:space="preserve">testdata</w:t>
+      </w:r>
+      <w:r>
+        <w:rPr>
+          <w:rStyle w:val="OperatorTok"/>
+        </w:rPr>
+        <w:t xml:space="preserve">$</w:t>
+      </w:r>
+      <w:r>
+        <w:rPr>
+          <w:rStyle w:val="NormalTok"/>
+        </w:rPr>
+        <w:t xml:space="preserve">voteabove50)</w:t>
+      </w:r>
+    </w:p>
+    <w:p>
+      <w:pPr>
+        <w:pStyle w:val="SourceCode"/>
+      </w:pPr>
+      <w:r>
+        <w:rPr>
+          <w:rStyle w:val="VerbatimChar"/>
+        </w:rPr>
+        <w:t xml:space="preserve">##           Reality</w:t>
+      </w:r>
+      <w:r>
+        <w:br/>
+      </w:r>
+      <w:r>
+        <w:rPr>
+          <w:rStyle w:val="VerbatimChar"/>
+        </w:rPr>
+        <w:t xml:space="preserve">## Prediction  0  1</w:t>
+      </w:r>
+      <w:r>
+        <w:br/>
+      </w:r>
+      <w:r>
+        <w:rPr>
+          <w:rStyle w:val="VerbatimChar"/>
+        </w:rPr>
+        <w:t xml:space="preserve">##          0 20 19</w:t>
+      </w:r>
+      <w:r>
+        <w:br/>
+      </w:r>
+      <w:r>
+        <w:rPr>
+          <w:rStyle w:val="VerbatimChar"/>
+        </w:rPr>
+        <w:t xml:space="preserve">##          1 10 42</w:t>
+      </w:r>
+    </w:p>
+    <w:p>
+      <w:pPr>
+        <w:pStyle w:val="SourceCode"/>
+      </w:pPr>
+      <w:r>
+        <w:rPr>
+          <w:rStyle w:val="KeywordTok"/>
+        </w:rPr>
+        <w:t xml:space="preserve">mean</w:t>
+      </w:r>
+      <w:r>
+        <w:rPr>
+          <w:rStyle w:val="NormalTok"/>
+        </w:rPr>
+        <w:t xml:space="preserve">(tree.pred.test</w:t>
+      </w:r>
+      <w:r>
+        <w:rPr>
+          <w:rStyle w:val="OperatorTok"/>
+        </w:rPr>
+        <w:t xml:space="preserve">==</w:t>
+      </w:r>
+      <w:r>
+        <w:rPr>
+          <w:rStyle w:val="NormalTok"/>
+        </w:rPr>
+        <w:t xml:space="preserve">testdata</w:t>
+      </w:r>
+      <w:r>
+        <w:rPr>
+          <w:rStyle w:val="OperatorTok"/>
+        </w:rPr>
+        <w:t xml:space="preserve">$</w:t>
+      </w:r>
+      <w:r>
+        <w:rPr>
+          <w:rStyle w:val="NormalTok"/>
+        </w:rPr>
+        <w:t xml:space="preserve">voteabove50)</w:t>
+      </w:r>
+    </w:p>
+    <w:p>
+      <w:pPr>
+        <w:pStyle w:val="SourceCode"/>
+      </w:pPr>
+      <w:r>
+        <w:rPr>
+          <w:rStyle w:val="VerbatimChar"/>
+        </w:rPr>
+        <w:t xml:space="preserve">## [1] 0.6813187</w:t>
+      </w:r>
+    </w:p>
+    <w:p>
+      <w:pPr>
+        <w:pStyle w:val="FirstParagraph"/>
+      </w:pPr>
+      <w:r>
+        <w:t xml:space="preserve">Predicting the results of the referendum (whether the Yes would obtain more than 50% of the votes) in each municipality a 68% of the times looks quite good. However, we must pay attention to the fact that, when our tree predicted</w:t>
+      </w:r>
+      <w:r>
+        <w:t xml:space="preserve"> </w:t>
+      </w:r>
+      <w:r>
+        <w:t xml:space="preserve">“</w:t>
+      </w:r>
+      <w:r>
+        <w:t xml:space="preserve">0</w:t>
+      </w:r>
+      <w:r>
+        <w:t xml:space="preserve">”</w:t>
+      </w:r>
+      <w:r>
+        <w:t xml:space="preserve"> </w:t>
+      </w:r>
+      <w:r>
+        <w:t xml:space="preserve">(i.e., that the No would win) (39 cases), only 20 of those were correct, as in 19 of them the real result was</w:t>
+      </w:r>
+      <w:r>
+        <w:t xml:space="preserve"> </w:t>
+      </w:r>
+      <w:r>
+        <w:t xml:space="preserve">“</w:t>
+      </w:r>
+      <w:r>
+        <w:t xml:space="preserve">1</w:t>
+      </w:r>
+      <w:r>
+        <w:t xml:space="preserve">”</w:t>
+      </w:r>
+      <w:r>
+        <w:t xml:space="preserve"> </w:t>
+      </w:r>
+      <w:r>
+        <w:t xml:space="preserve">(i.e., that the Yes won). We had a 48% of false negatives, which is very high. We might try prunning the tree to see if we obtain better results (to reduce the overfitting from the training dataset), but also changing the variables we used to build the tree.</w:t>
+      </w:r>
     </w:p>
     <w:sectPr/>
   </w:body>

</xml_diff>